<commit_message>
[UPDATED] names in doc
</commit_message>
<xml_diff>
--- a/Practica1/Final/[MyS1]Documentacion_G17.docx
+++ b/Practica1/Final/[MyS1]Documentacion_G17.docx
@@ -99,7 +99,37 @@
                       <w:szCs w:val="28"/>
                       <w:lang w:val="es-ES"/>
                     </w:rPr>
-                    <w:t>ana belén 2019</w:t>
+                    <w:t xml:space="preserve">ana </w:t>
+                  </w:r>
+                  <w:r>
+                    <w:rPr>
+                      <w:caps/>
+                      <w:color w:val="262626"/>
+                      <w:sz w:val="28"/>
+                      <w:szCs w:val="28"/>
+                      <w:lang w:val="es-ES"/>
+                    </w:rPr>
+                    <w:t>Contreras</w:t>
+                  </w:r>
+                  <w:r>
+                    <w:rPr>
+                      <w:caps/>
+                      <w:color w:val="262626"/>
+                      <w:sz w:val="28"/>
+                      <w:szCs w:val="28"/>
+                      <w:lang w:val="es-ES"/>
+                    </w:rPr>
+                    <w:t xml:space="preserve"> 2019</w:t>
+                  </w:r>
+                  <w:r>
+                    <w:rPr>
+                      <w:caps/>
+                      <w:color w:val="262626"/>
+                      <w:sz w:val="28"/>
+                      <w:szCs w:val="28"/>
+                      <w:lang w:val="es-ES"/>
+                    </w:rPr>
+                    <w:t>01604</w:t>
                   </w:r>
                 </w:p>
                 <w:p>
@@ -2268,7 +2298,7 @@
           <w:noProof/>
         </w:rPr>
         <w:pict w14:anchorId="3A93EB02">
-          <v:shape id="Imagen 1449433582" o:spid="_x0000_i1063" type="#_x0000_t75" style="width:5in;height:15pt;visibility:visible;mso-wrap-style:square">
+          <v:shape id="Imagen 1449433582" o:spid="_x0000_i1026" type="#_x0000_t75" style="width:5in;height:15pt;visibility:visible;mso-wrap-style:square">
             <v:imagedata r:id="rId12" o:title=""/>
             <o:lock v:ext="edit" aspectratio="f"/>
           </v:shape>
@@ -2284,7 +2314,7 @@
           <w:noProof/>
         </w:rPr>
         <w:pict w14:anchorId="1FF2685B">
-          <v:shape id="Imagen 713215524" o:spid="_x0000_i1062" type="#_x0000_t75" style="width:5in;height:16.5pt;visibility:visible;mso-wrap-style:square">
+          <v:shape id="Imagen 713215524" o:spid="_x0000_i1027" type="#_x0000_t75" style="width:5in;height:16.5pt;visibility:visible;mso-wrap-style:square">
             <v:imagedata r:id="rId13" o:title=""/>
             <o:lock v:ext="edit" aspectratio="f"/>
           </v:shape>
@@ -2300,7 +2330,7 @@
           <w:noProof/>
         </w:rPr>
         <w:pict w14:anchorId="55849D01">
-          <v:shape id="Imagen 1630941144" o:spid="_x0000_i1061" type="#_x0000_t75" style="width:5in;height:12.75pt;visibility:visible;mso-wrap-style:square">
+          <v:shape id="Imagen 1630941144" o:spid="_x0000_i1028" type="#_x0000_t75" style="width:5in;height:12.75pt;visibility:visible;mso-wrap-style:square">
             <v:imagedata r:id="rId14" o:title=""/>
             <o:lock v:ext="edit" aspectratio="f"/>
           </v:shape>
@@ -2316,7 +2346,7 @@
           <w:noProof/>
         </w:rPr>
         <w:pict w14:anchorId="0050E58E">
-          <v:shape id="Imagen 1565901567" o:spid="_x0000_i1060" type="#_x0000_t75" style="width:5in;height:13.5pt;visibility:visible;mso-wrap-style:square">
+          <v:shape id="Imagen 1565901567" o:spid="_x0000_i1029" type="#_x0000_t75" style="width:5in;height:13.5pt;visibility:visible;mso-wrap-style:square">
             <v:imagedata r:id="rId15" o:title=""/>
             <o:lock v:ext="edit" aspectratio="f"/>
           </v:shape>
@@ -2332,7 +2362,7 @@
           <w:noProof/>
         </w:rPr>
         <w:pict w14:anchorId="69636B35">
-          <v:shape id="Imagen 1490992741" o:spid="_x0000_i1059" type="#_x0000_t75" style="width:5in;height:15pt;visibility:visible;mso-wrap-style:square">
+          <v:shape id="Imagen 1490992741" o:spid="_x0000_i1030" type="#_x0000_t75" style="width:5in;height:15pt;visibility:visible;mso-wrap-style:square">
             <v:imagedata r:id="rId16" o:title=""/>
             <o:lock v:ext="edit" aspectratio="f"/>
           </v:shape>
@@ -2348,7 +2378,7 @@
           <w:noProof/>
         </w:rPr>
         <w:pict w14:anchorId="275A8329">
-          <v:shape id="Imagen 831723839" o:spid="_x0000_i1058" type="#_x0000_t75" style="width:5in;height:13.5pt;visibility:visible;mso-wrap-style:square">
+          <v:shape id="Imagen 831723839" o:spid="_x0000_i1031" type="#_x0000_t75" style="width:5in;height:13.5pt;visibility:visible;mso-wrap-style:square">
             <v:imagedata r:id="rId17" o:title=""/>
             <o:lock v:ext="edit" aspectratio="f"/>
           </v:shape>
@@ -2372,7 +2402,7 @@
           <w:noProof/>
         </w:rPr>
         <w:pict w14:anchorId="676635AD">
-          <v:shape id="Imagen 822312350" o:spid="_x0000_i1057" type="#_x0000_t75" style="width:5in;height:27pt;visibility:visible;mso-wrap-style:square">
+          <v:shape id="Imagen 822312350" o:spid="_x0000_i1032" type="#_x0000_t75" style="width:5in;height:27pt;visibility:visible;mso-wrap-style:square">
             <v:imagedata r:id="rId18" o:title=""/>
             <o:lock v:ext="edit" aspectratio="f"/>
           </v:shape>
@@ -2388,7 +2418,7 @@
           <w:noProof/>
         </w:rPr>
         <w:pict w14:anchorId="4192F98F">
-          <v:shape id="Picture 711068026" o:spid="_x0000_i1056" type="#_x0000_t75" style="width:5in;height:27pt;visibility:visible;mso-wrap-style:square">
+          <v:shape id="Picture 711068026" o:spid="_x0000_i1033" type="#_x0000_t75" style="width:5in;height:27pt;visibility:visible;mso-wrap-style:square">
             <v:imagedata r:id="rId19" o:title=""/>
             <o:lock v:ext="edit" aspectratio="f"/>
           </v:shape>
@@ -2404,7 +2434,7 @@
           <w:noProof/>
         </w:rPr>
         <w:pict w14:anchorId="4954DDB2">
-          <v:shape id="Picture 370579342" o:spid="_x0000_i1055" type="#_x0000_t75" style="width:5in;height:27.75pt;visibility:visible;mso-wrap-style:square">
+          <v:shape id="Picture 370579342" o:spid="_x0000_i1034" type="#_x0000_t75" style="width:5in;height:27.75pt;visibility:visible;mso-wrap-style:square">
             <v:imagedata r:id="rId20" o:title=""/>
             <o:lock v:ext="edit" aspectratio="f"/>
           </v:shape>
@@ -2420,7 +2450,7 @@
           <w:noProof/>
         </w:rPr>
         <w:pict w14:anchorId="1FAF9144">
-          <v:shape id="Imagen 1754651413" o:spid="_x0000_i1054" type="#_x0000_t75" style="width:5in;height:26.25pt;visibility:visible;mso-wrap-style:square">
+          <v:shape id="Imagen 1754651413" o:spid="_x0000_i1035" type="#_x0000_t75" style="width:5in;height:26.25pt;visibility:visible;mso-wrap-style:square">
             <v:imagedata r:id="rId21" o:title=""/>
             <o:lock v:ext="edit" aspectratio="f"/>
           </v:shape>
@@ -2437,7 +2467,7 @@
         </w:rPr>
         <w:lastRenderedPageBreak/>
         <w:pict w14:anchorId="1C297F74">
-          <v:shape id="Picture 1958132519" o:spid="_x0000_i1053" type="#_x0000_t75" style="width:5in;height:24.75pt;visibility:visible;mso-wrap-style:square">
+          <v:shape id="Picture 1958132519" o:spid="_x0000_i1036" type="#_x0000_t75" style="width:5in;height:24.75pt;visibility:visible;mso-wrap-style:square">
             <v:imagedata r:id="rId22" o:title=""/>
             <o:lock v:ext="edit" aspectratio="f"/>
           </v:shape>
@@ -2453,7 +2483,7 @@
           <w:noProof/>
         </w:rPr>
         <w:pict w14:anchorId="53718C69">
-          <v:shape id="Imagen 2041630936" o:spid="_x0000_i1052" type="#_x0000_t75" style="width:5in;height:25.5pt;visibility:visible;mso-wrap-style:square">
+          <v:shape id="Imagen 2041630936" o:spid="_x0000_i1037" type="#_x0000_t75" style="width:5in;height:25.5pt;visibility:visible;mso-wrap-style:square">
             <v:imagedata r:id="rId23" o:title=""/>
             <o:lock v:ext="edit" aspectratio="f"/>
           </v:shape>
@@ -2469,7 +2499,7 @@
           <w:noProof/>
         </w:rPr>
         <w:pict w14:anchorId="7C5B60AE">
-          <v:shape id="Imagen 290795681" o:spid="_x0000_i1051" type="#_x0000_t75" style="width:5in;height:25.5pt;visibility:visible;mso-wrap-style:square">
+          <v:shape id="Imagen 290795681" o:spid="_x0000_i1038" type="#_x0000_t75" style="width:5in;height:25.5pt;visibility:visible;mso-wrap-style:square">
             <v:imagedata r:id="rId24" o:title=""/>
             <o:lock v:ext="edit" aspectratio="f"/>
           </v:shape>
@@ -2485,7 +2515,7 @@
           <w:noProof/>
         </w:rPr>
         <w:pict w14:anchorId="33905DC7">
-          <v:shape id="Imagen 120500949" o:spid="_x0000_i1050" type="#_x0000_t75" style="width:5in;height:27pt;visibility:visible;mso-wrap-style:square">
+          <v:shape id="Imagen 120500949" o:spid="_x0000_i1039" type="#_x0000_t75" style="width:5in;height:27pt;visibility:visible;mso-wrap-style:square">
             <v:imagedata r:id="rId25" o:title=""/>
             <o:lock v:ext="edit" aspectratio="f"/>
           </v:shape>
@@ -2501,7 +2531,7 @@
           <w:noProof/>
         </w:rPr>
         <w:pict w14:anchorId="67F46A16">
-          <v:shape id="Imagen 1243993844" o:spid="_x0000_i1049" type="#_x0000_t75" style="width:5in;height:27pt;visibility:visible;mso-wrap-style:square">
+          <v:shape id="Imagen 1243993844" o:spid="_x0000_i1040" type="#_x0000_t75" style="width:5in;height:27pt;visibility:visible;mso-wrap-style:square">
             <v:imagedata r:id="rId26" o:title=""/>
             <o:lock v:ext="edit" aspectratio="f"/>
           </v:shape>
@@ -2517,7 +2547,7 @@
           <w:noProof/>
         </w:rPr>
         <w:pict w14:anchorId="5D34F529">
-          <v:shape id="Imagen 2131429235" o:spid="_x0000_i1048" type="#_x0000_t75" style="width:5in;height:25.5pt;visibility:visible;mso-wrap-style:square">
+          <v:shape id="Imagen 2131429235" o:spid="_x0000_i1041" type="#_x0000_t75" style="width:5in;height:25.5pt;visibility:visible;mso-wrap-style:square">
             <v:imagedata r:id="rId27" o:title=""/>
             <o:lock v:ext="edit" aspectratio="f"/>
           </v:shape>
@@ -2533,7 +2563,7 @@
           <w:noProof/>
         </w:rPr>
         <w:pict w14:anchorId="75A833DA">
-          <v:shape id="Picture 241103869" o:spid="_x0000_i1047" type="#_x0000_t75" style="width:5in;height:27pt;visibility:visible;mso-wrap-style:square">
+          <v:shape id="Picture 241103869" o:spid="_x0000_i1042" type="#_x0000_t75" style="width:5in;height:27pt;visibility:visible;mso-wrap-style:square">
             <v:imagedata r:id="rId28" o:title=""/>
           </v:shape>
         </w:pict>
@@ -2548,7 +2578,7 @@
           <w:noProof/>
         </w:rPr>
         <w:pict w14:anchorId="502FF55E">
-          <v:shape id="Picture 1927809033" o:spid="_x0000_i1046" type="#_x0000_t75" style="width:5in;height:26.25pt;visibility:visible;mso-wrap-style:square">
+          <v:shape id="Picture 1927809033" o:spid="_x0000_i1043" type="#_x0000_t75" style="width:5in;height:26.25pt;visibility:visible;mso-wrap-style:square">
             <v:imagedata r:id="rId29" o:title=""/>
           </v:shape>
         </w:pict>
@@ -2590,7 +2620,7 @@
           <w:noProof/>
         </w:rPr>
         <w:pict w14:anchorId="11DE142C">
-          <v:shape id="Imagen 1730556852" o:spid="_x0000_i1045" type="#_x0000_t75" style="width:228pt;height:27.75pt;visibility:visible;mso-wrap-style:square">
+          <v:shape id="Imagen 1730556852" o:spid="_x0000_i1044" type="#_x0000_t75" style="width:228pt;height:27.75pt;visibility:visible;mso-wrap-style:square">
             <v:imagedata r:id="rId30" o:title=""/>
           </v:shape>
         </w:pict>
@@ -2629,7 +2659,7 @@
           <w:noProof/>
         </w:rPr>
         <w:pict w14:anchorId="6835428F">
-          <v:shape id="Imagen 1157611145" o:spid="_x0000_i1044" type="#_x0000_t75" style="width:212.25pt;height:26.25pt;visibility:visible;mso-wrap-style:square">
+          <v:shape id="Imagen 1157611145" o:spid="_x0000_i1045" type="#_x0000_t75" style="width:212.25pt;height:26.25pt;visibility:visible;mso-wrap-style:square">
             <v:imagedata r:id="rId31" o:title=""/>
           </v:shape>
         </w:pict>
@@ -2699,7 +2729,7 @@
           <w:noProof/>
         </w:rPr>
         <w:pict w14:anchorId="76AD4F3F">
-          <v:shape id="Imagen 768483108" o:spid="_x0000_i1043" type="#_x0000_t75" style="width:373.5pt;height:192.75pt;visibility:visible;mso-wrap-style:square">
+          <v:shape id="Imagen 768483108" o:spid="_x0000_i1046" type="#_x0000_t75" style="width:373.5pt;height:192.75pt;visibility:visible;mso-wrap-style:square">
             <v:imagedata r:id="rId32" o:title=""/>
           </v:shape>
         </w:pict>
@@ -2738,7 +2768,7 @@
           <w:noProof/>
         </w:rPr>
         <w:pict w14:anchorId="34082475">
-          <v:shape id="Imagen 946403623" o:spid="_x0000_i1042" type="#_x0000_t75" style="width:5in;height:202.5pt;visibility:visible;mso-wrap-style:square">
+          <v:shape id="Imagen 946403623" o:spid="_x0000_i1047" type="#_x0000_t75" style="width:5in;height:202.5pt;visibility:visible;mso-wrap-style:square">
             <v:imagedata r:id="rId33" o:title=""/>
           </v:shape>
         </w:pict>
@@ -2805,7 +2835,7 @@
           <w:noProof/>
         </w:rPr>
         <w:pict w14:anchorId="17A004C2">
-          <v:shape id="Imagen 147457990" o:spid="_x0000_i1041" type="#_x0000_t75" style="width:5in;height:15pt;visibility:visible;mso-wrap-style:square">
+          <v:shape id="Imagen 147457990" o:spid="_x0000_i1048" type="#_x0000_t75" style="width:5in;height:15pt;visibility:visible;mso-wrap-style:square">
             <v:imagedata r:id="rId34" o:title=""/>
           </v:shape>
         </w:pict>
@@ -2820,7 +2850,7 @@
           <w:noProof/>
         </w:rPr>
         <w:pict w14:anchorId="02F85A56">
-          <v:shape id="Imagen 1986449769" o:spid="_x0000_i1040" type="#_x0000_t75" style="width:5in;height:15.75pt;visibility:visible;mso-wrap-style:square">
+          <v:shape id="Imagen 1986449769" o:spid="_x0000_i1049" type="#_x0000_t75" style="width:5in;height:15.75pt;visibility:visible;mso-wrap-style:square">
             <v:imagedata r:id="rId35" o:title=""/>
           </v:shape>
         </w:pict>
@@ -2840,7 +2870,7 @@
           <w:noProof/>
         </w:rPr>
         <w:pict w14:anchorId="0F097B20">
-          <v:shape id="Imagen 249552291" o:spid="_x0000_i1039" type="#_x0000_t75" style="width:5in;height:15pt;visibility:visible;mso-wrap-style:square">
+          <v:shape id="Imagen 249552291" o:spid="_x0000_i1050" type="#_x0000_t75" style="width:5in;height:15pt;visibility:visible;mso-wrap-style:square">
             <v:imagedata r:id="rId36" o:title=""/>
           </v:shape>
         </w:pict>
@@ -2855,7 +2885,7 @@
           <w:noProof/>
         </w:rPr>
         <w:pict w14:anchorId="5015ED76">
-          <v:shape id="Imagen 1529549943" o:spid="_x0000_i1038" type="#_x0000_t75" style="width:5in;height:14.25pt;visibility:visible;mso-wrap-style:square">
+          <v:shape id="Imagen 1529549943" o:spid="_x0000_i1051" type="#_x0000_t75" style="width:5in;height:14.25pt;visibility:visible;mso-wrap-style:square">
             <v:imagedata r:id="rId37" o:title=""/>
           </v:shape>
         </w:pict>
@@ -2870,7 +2900,7 @@
           <w:noProof/>
         </w:rPr>
         <w:pict w14:anchorId="3FC13C04">
-          <v:shape id="Imagen 507029553" o:spid="_x0000_i1037" type="#_x0000_t75" style="width:5in;height:15pt;visibility:visible;mso-wrap-style:square">
+          <v:shape id="Imagen 507029553" o:spid="_x0000_i1052" type="#_x0000_t75" style="width:5in;height:15pt;visibility:visible;mso-wrap-style:square">
             <v:imagedata r:id="rId38" o:title=""/>
           </v:shape>
         </w:pict>
@@ -2885,7 +2915,7 @@
           <w:noProof/>
         </w:rPr>
         <w:pict w14:anchorId="5AE1EAC6">
-          <v:shape id="Imagen 974496664" o:spid="_x0000_i1036" type="#_x0000_t75" style="width:5in;height:15pt;visibility:visible;mso-wrap-style:square">
+          <v:shape id="Imagen 974496664" o:spid="_x0000_i1053" type="#_x0000_t75" style="width:5in;height:15pt;visibility:visible;mso-wrap-style:square">
             <v:imagedata r:id="rId39" o:title=""/>
           </v:shape>
         </w:pict>
@@ -2905,7 +2935,7 @@
           <w:noProof/>
         </w:rPr>
         <w:pict w14:anchorId="292B009E">
-          <v:shape id="Imagen 1441127767" o:spid="_x0000_i1035" type="#_x0000_t75" style="width:5in;height:26.25pt;visibility:visible;mso-wrap-style:square">
+          <v:shape id="Imagen 1441127767" o:spid="_x0000_i1054" type="#_x0000_t75" style="width:5in;height:26.25pt;visibility:visible;mso-wrap-style:square">
             <v:imagedata r:id="rId40" o:title=""/>
           </v:shape>
         </w:pict>
@@ -2920,7 +2950,7 @@
           <w:noProof/>
         </w:rPr>
         <w:pict w14:anchorId="1044B0DC">
-          <v:shape id="Imagen 1143103811" o:spid="_x0000_i1034" type="#_x0000_t75" style="width:5in;height:27.75pt;visibility:visible;mso-wrap-style:square">
+          <v:shape id="Imagen 1143103811" o:spid="_x0000_i1055" type="#_x0000_t75" style="width:5in;height:27.75pt;visibility:visible;mso-wrap-style:square">
             <v:imagedata r:id="rId41" o:title=""/>
           </v:shape>
         </w:pict>
@@ -2935,7 +2965,7 @@
           <w:noProof/>
         </w:rPr>
         <w:pict w14:anchorId="4EE491E8">
-          <v:shape id="Imagen 765099891" o:spid="_x0000_i1033" type="#_x0000_t75" style="width:5in;height:25.5pt;visibility:visible;mso-wrap-style:square">
+          <v:shape id="Imagen 765099891" o:spid="_x0000_i1056" type="#_x0000_t75" style="width:5in;height:25.5pt;visibility:visible;mso-wrap-style:square">
             <v:imagedata r:id="rId42" o:title=""/>
           </v:shape>
         </w:pict>
@@ -2950,7 +2980,7 @@
           <w:noProof/>
         </w:rPr>
         <w:pict w14:anchorId="3493967D">
-          <v:shape id="Imagen 1318034163" o:spid="_x0000_i1032" type="#_x0000_t75" style="width:5in;height:26.25pt;visibility:visible;mso-wrap-style:square">
+          <v:shape id="Imagen 1318034163" o:spid="_x0000_i1057" type="#_x0000_t75" style="width:5in;height:26.25pt;visibility:visible;mso-wrap-style:square">
             <v:imagedata r:id="rId43" o:title=""/>
           </v:shape>
         </w:pict>
@@ -2965,7 +2995,7 @@
           <w:noProof/>
         </w:rPr>
         <w:pict w14:anchorId="4F66F9CE">
-          <v:shape id="Imagen 967289011" o:spid="_x0000_i1031" type="#_x0000_t75" style="width:5in;height:27pt;visibility:visible;mso-wrap-style:square">
+          <v:shape id="Imagen 967289011" o:spid="_x0000_i1058" type="#_x0000_t75" style="width:5in;height:27pt;visibility:visible;mso-wrap-style:square">
             <v:imagedata r:id="rId44" o:title=""/>
           </v:shape>
         </w:pict>
@@ -2980,7 +3010,7 @@
           <w:noProof/>
         </w:rPr>
         <w:pict w14:anchorId="13BB1733">
-          <v:shape id="Imagen 1878109788" o:spid="_x0000_i1030" type="#_x0000_t75" style="width:5in;height:26.25pt;visibility:visible;mso-wrap-style:square">
+          <v:shape id="Imagen 1878109788" o:spid="_x0000_i1059" type="#_x0000_t75" style="width:5in;height:26.25pt;visibility:visible;mso-wrap-style:square">
             <v:imagedata r:id="rId45" o:title=""/>
           </v:shape>
         </w:pict>
@@ -3019,7 +3049,7 @@
           <w:noProof/>
         </w:rPr>
         <w:pict w14:anchorId="1271055C">
-          <v:shape id="Imagen 1686291070" o:spid="_x0000_i1029" type="#_x0000_t75" style="width:225pt;height:26.25pt;visibility:visible;mso-wrap-style:square">
+          <v:shape id="Imagen 1686291070" o:spid="_x0000_i1060" type="#_x0000_t75" style="width:225pt;height:26.25pt;visibility:visible;mso-wrap-style:square">
             <v:imagedata r:id="rId46" o:title=""/>
           </v:shape>
         </w:pict>
@@ -3059,7 +3089,7 @@
           <w:noProof/>
         </w:rPr>
         <w:pict w14:anchorId="66A29C95">
-          <v:shape id="Imagen 420633324" o:spid="_x0000_i1028" type="#_x0000_t75" style="width:233.25pt;height:21.75pt;visibility:visible;mso-wrap-style:square">
+          <v:shape id="Imagen 420633324" o:spid="_x0000_i1061" type="#_x0000_t75" style="width:233.25pt;height:21.75pt;visibility:visible;mso-wrap-style:square">
             <v:imagedata r:id="rId47" o:title=""/>
           </v:shape>
         </w:pict>
@@ -3128,7 +3158,7 @@
           <w:noProof/>
         </w:rPr>
         <w:pict w14:anchorId="07375B0A">
-          <v:shape id="Imagen 338124101" o:spid="_x0000_i1027" type="#_x0000_t75" style="width:415.5pt;height:204.75pt;visibility:visible;mso-wrap-style:square">
+          <v:shape id="Imagen 338124101" o:spid="_x0000_i1062" type="#_x0000_t75" style="width:415.5pt;height:204.75pt;visibility:visible;mso-wrap-style:square">
             <v:imagedata r:id="rId48" o:title=""/>
           </v:shape>
         </w:pict>
@@ -4379,6 +4409,16 @@
 </file>
 
 <file path=customXml/item3.xml><?xml version="1.0" encoding="utf-8"?>
+<p:properties xmlns:p="http://schemas.microsoft.com/office/2006/metadata/properties" xmlns:xsi="http://www.w3.org/2001/XMLSchema-instance" xmlns:pc="http://schemas.microsoft.com/office/infopath/2007/PartnerControls">
+  <documentManagement/>
+</p:properties>
+</file>
+
+<file path=customXml/item4.xml><?xml version="1.0" encoding="utf-8"?>
+<b:Sources xmlns:b="http://schemas.openxmlformats.org/officeDocument/2006/bibliography" xmlns="http://schemas.openxmlformats.org/officeDocument/2006/bibliography" SelectedStyle="\APASixthEditionOfficeOnline.xsl" StyleName="APA" Version="6"/>
+</file>
+
+<file path=customXml/item5.xml><?xml version="1.0" encoding="utf-8"?>
 <ct:contentTypeSchema xmlns:ct="http://schemas.microsoft.com/office/2006/metadata/contentType" xmlns:ma="http://schemas.microsoft.com/office/2006/metadata/properties/metaAttributes" ct:_="" ma:_="" ma:contentTypeName="Documento" ma:contentTypeID="0x010100198EC7AA09D65741A6DDF168B47E2B6E" ma:contentTypeVersion="7" ma:contentTypeDescription="Crear nuevo documento." ma:contentTypeScope="" ma:versionID="9f408bd38aec74895e13b1685d2e7bf2">
   <xsd:schema xmlns:xsd="http://www.w3.org/2001/XMLSchema" xmlns:xs="http://www.w3.org/2001/XMLSchema" xmlns:p="http://schemas.microsoft.com/office/2006/metadata/properties" xmlns:ns3="737f309f-c1fe-4158-85a5-3029fc58826f" xmlns:ns4="42f986c0-12a0-4932-8704-58618c76071b" targetNamespace="http://schemas.microsoft.com/office/2006/metadata/properties" ma:root="true" ma:fieldsID="4d5dcf5e83f4efc0a7e220d0b71da18f" ns3:_="" ns4:_="">
     <xsd:import namespace="737f309f-c1fe-4158-85a5-3029fc58826f"/>
@@ -4563,16 +4603,6 @@
 </ct:contentTypeSchema>
 </file>
 
-<file path=customXml/item4.xml><?xml version="1.0" encoding="utf-8"?>
-<b:Sources xmlns:b="http://schemas.openxmlformats.org/officeDocument/2006/bibliography" xmlns="http://schemas.openxmlformats.org/officeDocument/2006/bibliography" SelectedStyle="\APASixthEditionOfficeOnline.xsl" StyleName="APA" Version="6"/>
-</file>
-
-<file path=customXml/item5.xml><?xml version="1.0" encoding="utf-8"?>
-<p:properties xmlns:p="http://schemas.microsoft.com/office/2006/metadata/properties" xmlns:xsi="http://www.w3.org/2001/XMLSchema-instance" xmlns:pc="http://schemas.microsoft.com/office/infopath/2007/PartnerControls">
-  <documentManagement/>
-</p:properties>
-</file>
-
 <file path=customXml/itemProps1.xml><?xml version="1.0" encoding="utf-8"?>
 <ds:datastoreItem xmlns:ds="http://schemas.openxmlformats.org/officeDocument/2006/customXml" ds:itemID="{55AF091B-3C7A-41E3-B477-F2FDAA23CFDA}">
   <ds:schemaRefs>
@@ -4590,6 +4620,23 @@
 </file>
 
 <file path=customXml/itemProps3.xml><?xml version="1.0" encoding="utf-8"?>
+<ds:datastoreItem xmlns:ds="http://schemas.openxmlformats.org/officeDocument/2006/customXml" ds:itemID="{A680FDB4-4E43-470C-85AA-A2D56F2A3B0F}">
+  <ds:schemaRefs>
+    <ds:schemaRef ds:uri="http://schemas.microsoft.com/office/2006/metadata/properties"/>
+    <ds:schemaRef ds:uri="http://schemas.microsoft.com/office/infopath/2007/PartnerControls"/>
+  </ds:schemaRefs>
+</ds:datastoreItem>
+</file>
+
+<file path=customXml/itemProps4.xml><?xml version="1.0" encoding="utf-8"?>
+<ds:datastoreItem xmlns:ds="http://schemas.openxmlformats.org/officeDocument/2006/customXml" ds:itemID="{1568C0D6-DCD1-4C08-8C2A-C492D6546914}">
+  <ds:schemaRefs>
+    <ds:schemaRef ds:uri="http://schemas.openxmlformats.org/officeDocument/2006/bibliography"/>
+  </ds:schemaRefs>
+</ds:datastoreItem>
+</file>
+
+<file path=customXml/itemProps5.xml><?xml version="1.0" encoding="utf-8"?>
 <ds:datastoreItem xmlns:ds="http://schemas.openxmlformats.org/officeDocument/2006/customXml" ds:itemID="{DBF55BEE-0D94-4C62-AF4A-B5FC74DE8375}">
   <ds:schemaRefs>
     <ds:schemaRef ds:uri="http://schemas.microsoft.com/office/2006/metadata/contentType"/>
@@ -4606,21 +4653,4 @@
     <ds:schemaRef ds:uri="http://schemas.microsoft.com/internal/obd"/>
   </ds:schemaRefs>
 </ds:datastoreItem>
-</file>
-
-<file path=customXml/itemProps4.xml><?xml version="1.0" encoding="utf-8"?>
-<ds:datastoreItem xmlns:ds="http://schemas.openxmlformats.org/officeDocument/2006/customXml" ds:itemID="{1568C0D6-DCD1-4C08-8C2A-C492D6546914}">
-  <ds:schemaRefs>
-    <ds:schemaRef ds:uri="http://schemas.openxmlformats.org/officeDocument/2006/bibliography"/>
-  </ds:schemaRefs>
-</ds:datastoreItem>
-</file>
-
-<file path=customXml/itemProps5.xml><?xml version="1.0" encoding="utf-8"?>
-<ds:datastoreItem xmlns:ds="http://schemas.openxmlformats.org/officeDocument/2006/customXml" ds:itemID="{A680FDB4-4E43-470C-85AA-A2D56F2A3B0F}">
-  <ds:schemaRefs>
-    <ds:schemaRef ds:uri="http://schemas.microsoft.com/office/2006/metadata/properties"/>
-    <ds:schemaRef ds:uri="http://schemas.microsoft.com/office/infopath/2007/PartnerControls"/>
-  </ds:schemaRefs>
-</ds:datastoreItem>
 </file>
</xml_diff>